<commit_message>
Ferdig med oppgave 1 i ukesoppgave 8 om normalformer.
</commit_message>
<xml_diff>
--- a/IN2090/Ukesoppgave8.docx
+++ b/IN2090/Ukesoppgave8.docx
@@ -14,73 +14,309 @@
       </w:r>
     </w:p>
     <w:p>
-      <w:proofErr w:type="spellStart"/>
+      <w:r>
+        <w:t>studentNr -&gt; land</w:t>
+      </w:r>
+      <w:r>
+        <w:t xml:space="preserve"> (BCNF</w:t>
+      </w:r>
+      <w:r>
+        <w:t xml:space="preserve"> fordi X er en supernøkkel</w:t>
+      </w:r>
+      <w:r>
+        <w:t>).</w:t>
+      </w:r>
+    </w:p>
+    <w:p>
+      <w:r>
+        <w:t>studentNr -&gt; populasjon (BCNF</w:t>
+      </w:r>
+      <w:r>
+        <w:t xml:space="preserve"> fordi X er en supernøkkel</w:t>
+      </w:r>
+      <w:r>
+        <w:t>).</w:t>
+      </w:r>
+    </w:p>
+    <w:p>
+      <w:r>
+        <w:t>land -&gt; populasjon</w:t>
+      </w:r>
+      <w:r>
+        <w:t xml:space="preserve"> (2NF</w:t>
+      </w:r>
+      <w:r>
+        <w:t xml:space="preserve"> fordi X ikke er en supernøkkel, A ikke er et nøkkelattributt, og X er ikke en del av en kandidatnøkkel</w:t>
+      </w:r>
+      <w:r>
+        <w:t>).</w:t>
+      </w:r>
+    </w:p>
+    <w:p>
+      <w:r>
+        <w:t xml:space="preserve">Ikke på høyreside: </w:t>
+      </w:r>
       <w:r>
         <w:t>studentNr</w:t>
       </w:r>
-      <w:proofErr w:type="spellEnd"/>
-      <w:r>
-        <w:t xml:space="preserve"> -&gt; land</w:t>
-      </w:r>
-      <w:r>
+      <w:r>
+        <w:t>.</w:t>
+      </w:r>
+    </w:p>
+    <w:p>
+      <w:r>
+        <w:t>Ikke på venstreside: populasjon.</w:t>
+      </w:r>
+    </w:p>
+    <w:p>
+      <w:r>
+        <w:t>{</w:t>
+      </w:r>
+      <w:r>
+        <w:t>studentNr</w:t>
+      </w:r>
+      <w:r>
+        <w:t xml:space="preserve">} </w:t>
+      </w:r>
+      <w:r>
+        <w:t>er</w:t>
+      </w:r>
+      <w:r>
+        <w:t xml:space="preserve"> en</w:t>
+      </w:r>
+      <w:r>
+        <w:t xml:space="preserve"> kandidatnøk</w:t>
+      </w:r>
+      <w:r>
+        <w:t>kel</w:t>
+      </w:r>
+      <w:r>
+        <w:t>.</w:t>
+      </w:r>
+    </w:p>
+    <w:p>
+      <w:r>
+        <w:t>Relasjonen er på 2NF.</w:t>
+      </w:r>
+    </w:p>
+    <w:p/>
+    <w:p>
+      <w:r>
+        <w:t xml:space="preserve">b) </w:t>
+      </w:r>
+    </w:p>
+    <w:p>
+      <w:r>
+        <w:t>studentNr -&gt; kjønn</w:t>
+      </w:r>
+      <w:r>
+        <w:t xml:space="preserve"> (BCNF fordi </w:t>
+      </w:r>
+      <w:r>
+        <w:t>studentNr</w:t>
+      </w:r>
+      <w:r>
+        <w:t xml:space="preserve"> er en supernøkkel).</w:t>
+      </w:r>
+    </w:p>
+    <w:p>
+      <w:r>
+        <w:t>studentNr -&gt; bursdag</w:t>
+      </w:r>
+      <w:r>
+        <w:t xml:space="preserve"> (BCNF fordi </w:t>
+      </w:r>
+      <w:r>
+        <w:t>studentNr</w:t>
+      </w:r>
+      <w:r>
+        <w:t xml:space="preserve"> er en supernøkkel).</w:t>
+      </w:r>
+    </w:p>
+    <w:p>
+      <w:r>
+        <w:t>Ikke på høyreside: studentNr.</w:t>
+      </w:r>
+    </w:p>
+    <w:p>
+      <w:r>
+        <w:t>Ikke på venstreside: kjønn, bursdag.</w:t>
+      </w:r>
+    </w:p>
+    <w:p>
+      <w:r>
+        <w:t>{</w:t>
+      </w:r>
+      <w:r>
+        <w:t>studentNr</w:t>
+      </w:r>
+      <w:r>
+        <w:t>}</w:t>
+      </w:r>
+      <w:r>
+        <w:t xml:space="preserve"> er en kandidatnøkkel.</w:t>
+      </w:r>
+    </w:p>
+    <w:p>
+      <w:r>
+        <w:t>Relasjonen er på BCNF.</w:t>
+      </w:r>
+    </w:p>
+    <w:p/>
+    <w:p>
+      <w:r>
+        <w:t xml:space="preserve">c) </w:t>
+      </w:r>
+    </w:p>
+    <w:p>
+      <w:r>
+        <w:t>athleteName, sport -&gt; height (1NF fordi athleteName, sport ikke er</w:t>
+      </w:r>
+      <w:r>
+        <w:t xml:space="preserve"> en supernøkkel, height ikke er et nøkkelattributt og athleteName, sport er en del av en kandidatnøkkel).</w:t>
+      </w:r>
+    </w:p>
+    <w:p>
+      <w:pPr>
+        <w:rPr>
+          <w:lang w:val="en-US"/>
+        </w:rPr>
+      </w:pPr>
+      <w:r>
+        <w:rPr>
+          <w:lang w:val="en-US"/>
+        </w:rPr>
+        <w:t>athleteName -&gt; height</w:t>
+      </w:r>
+      <w:r>
+        <w:rPr>
+          <w:lang w:val="en-US"/>
+        </w:rPr>
         <w:t xml:space="preserve"> (BCNF).</w:t>
       </w:r>
     </w:p>
     <w:p>
-      <w:proofErr w:type="spellStart"/>
-      <w:r>
-        <w:t>studentNr</w:t>
-      </w:r>
-      <w:proofErr w:type="spellEnd"/>
-      <w:r>
-        <w:t xml:space="preserve"> -&gt; </w:t>
-      </w:r>
-      <w:r>
-        <w:t>populasjon (BCNF).</w:t>
-      </w:r>
-    </w:p>
-    <w:p>
-      <w:r>
-        <w:t>land -&gt; populasjon</w:t>
-      </w:r>
-      <w:r>
-        <w:t xml:space="preserve"> (2NF).</w:t>
-      </w:r>
-    </w:p>
-    <w:p>
-      <w:r>
-        <w:t xml:space="preserve">Ikke på høyreside: </w:t>
-      </w:r>
-      <w:proofErr w:type="spellStart"/>
-      <w:r>
-        <w:t>studieNr</w:t>
-      </w:r>
-      <w:proofErr w:type="spellEnd"/>
-      <w:r>
-        <w:t>.</w:t>
-      </w:r>
-    </w:p>
-    <w:p>
-      <w:r>
-        <w:t>Ikke på venstreside: populasjon.</w:t>
-      </w:r>
-    </w:p>
-    <w:p>
-      <w:proofErr w:type="spellStart"/>
-      <w:r>
-        <w:t>studieNr</w:t>
-      </w:r>
-      <w:proofErr w:type="spellEnd"/>
-      <w:r>
-        <w:t xml:space="preserve"> -&gt; land er en kandidatnøkkel.</w:t>
-      </w:r>
-    </w:p>
-    <w:p>
-      <w:r>
-        <w:t>Relasjonen er på 2NF</w:t>
-      </w:r>
-      <w:r>
-        <w:t>.</w:t>
+      <w:r>
+        <w:t>Ikke på høyreside: a</w:t>
+      </w:r>
+      <w:r>
+        <w:t>thleteName, sport.</w:t>
+      </w:r>
+    </w:p>
+    <w:p>
+      <w:r>
+        <w:t>Ikke på venstreside: height.</w:t>
+      </w:r>
+    </w:p>
+    <w:p>
+      <w:r>
+        <w:t xml:space="preserve">Utvide med athleteName eller sport: </w:t>
+      </w:r>
+    </w:p>
+    <w:p>
+      <w:r>
+        <w:t>{athleteName</w:t>
+      </w:r>
+      <w:r>
+        <w:t>, sport}.</w:t>
+      </w:r>
+    </w:p>
+    <w:p>
+      <w:r>
+        <w:t>Relasjonen er på 1NF.</w:t>
+      </w:r>
+    </w:p>
+    <w:p/>
+    <w:p>
+      <w:r>
+        <w:t xml:space="preserve">d) </w:t>
+      </w:r>
+    </w:p>
+    <w:p>
+      <w:r>
+        <w:t>etternavn, sport, språk (BCNF).</w:t>
+      </w:r>
+    </w:p>
+    <w:p>
+      <w:r>
+        <w:lastRenderedPageBreak/>
+        <w:t>Relasjonen er på BCNF.</w:t>
+      </w:r>
+    </w:p>
+    <w:p/>
+    <w:p>
+      <w:r>
+        <w:t xml:space="preserve">e) </w:t>
+      </w:r>
+    </w:p>
+    <w:p>
+      <w:r>
+        <w:t>landkode, språk -&gt; landnavn</w:t>
+      </w:r>
+      <w:r>
+        <w:t xml:space="preserve"> (BCNF).</w:t>
+      </w:r>
+    </w:p>
+    <w:p>
+      <w:r>
+        <w:t>landnavn, språk -&gt; landkode</w:t>
+      </w:r>
+      <w:r>
+        <w:t xml:space="preserve"> (BCNF).</w:t>
+      </w:r>
+    </w:p>
+    <w:p>
+      <w:r>
+        <w:t>landkode -&gt; landnavn</w:t>
+      </w:r>
+      <w:r>
+        <w:t xml:space="preserve"> (3NF).</w:t>
+      </w:r>
+    </w:p>
+    <w:p>
+      <w:r>
+        <w:t>landnavn -&gt; landkode</w:t>
+      </w:r>
+      <w:r>
+        <w:t xml:space="preserve"> (3NF).</w:t>
+      </w:r>
+    </w:p>
+    <w:p>
+      <w:r>
+        <w:t>Ikke på høyreside: språk.</w:t>
+      </w:r>
+    </w:p>
+    <w:p>
+      <w:r>
+        <w:t>Ikke på venstreside: null.</w:t>
+      </w:r>
+    </w:p>
+    <w:p>
+      <w:r>
+        <w:t xml:space="preserve">Språk+: ikke en kandidatnøkkel. Utvide med landkode: </w:t>
+      </w:r>
+    </w:p>
+    <w:p>
+      <w:r>
+        <w:t>Språk, landkode er en kandidatnøkkel.</w:t>
+      </w:r>
+    </w:p>
+    <w:p>
+      <w:r>
+        <w:t xml:space="preserve">Utvide med landnavn: </w:t>
+      </w:r>
+    </w:p>
+    <w:p>
+      <w:r>
+        <w:t xml:space="preserve">Språk, landnavn </w:t>
+      </w:r>
+      <w:r>
+        <w:t>er en kandidatnøkkel.</w:t>
+      </w:r>
+    </w:p>
+    <w:p>
+      <w:r>
+        <w:t>Relasjonen er på 3NF.</w:t>
       </w:r>
     </w:p>
     <w:sectPr>
@@ -216,6 +452,7 @@
     <w:lsdException w:name="HTML Sample" w:semiHidden="1" w:unhideWhenUsed="1"/>
     <w:lsdException w:name="HTML Typewriter" w:semiHidden="1" w:unhideWhenUsed="1"/>
     <w:lsdException w:name="HTML Variable" w:semiHidden="1" w:unhideWhenUsed="1"/>
+    <w:lsdException w:name="Normal Table" w:semiHidden="1" w:unhideWhenUsed="1"/>
     <w:lsdException w:name="annotation subject" w:semiHidden="1" w:unhideWhenUsed="1"/>
     <w:lsdException w:name="No List" w:semiHidden="1" w:unhideWhenUsed="1"/>
     <w:lsdException w:name="Outline List 1" w:semiHidden="1" w:unhideWhenUsed="1"/>
@@ -262,8 +499,10 @@
     <w:lsdException w:name="Table Subtle 2" w:semiHidden="1" w:unhideWhenUsed="1"/>
     <w:lsdException w:name="Table Web 1" w:semiHidden="1" w:unhideWhenUsed="1"/>
     <w:lsdException w:name="Table Web 2" w:semiHidden="1" w:unhideWhenUsed="1"/>
+    <w:lsdException w:name="Table Web 3" w:semiHidden="1" w:unhideWhenUsed="1"/>
     <w:lsdException w:name="Balloon Text" w:semiHidden="1" w:unhideWhenUsed="1"/>
     <w:lsdException w:name="Table Grid" w:uiPriority="39"/>
+    <w:lsdException w:name="Table Theme" w:semiHidden="1" w:unhideWhenUsed="1"/>
     <w:lsdException w:name="Placeholder Text" w:semiHidden="1"/>
     <w:lsdException w:name="No Spacing" w:uiPriority="1" w:qFormat="1"/>
     <w:lsdException w:name="Light Shading" w:uiPriority="60"/>

</xml_diff>

<commit_message>
Finished the weekly assignment for week 8, and week 11 on normal forms and programming with SQL respectively.
</commit_message>
<xml_diff>
--- a/IN2090/Ukesoppgave8.docx
+++ b/IN2090/Ukesoppgave8.docx
@@ -14,25 +14,51 @@
       </w:r>
     </w:p>
     <w:p>
-      <w:r>
-        <w:t>studentNr -&gt; land</w:t>
+      <w:proofErr w:type="spellStart"/>
+      <w:r>
+        <w:t>studentNr</w:t>
+      </w:r>
+      <w:proofErr w:type="spellEnd"/>
+      <w:r>
+        <w:t xml:space="preserve"> -&gt; land</w:t>
       </w:r>
       <w:r>
         <w:t xml:space="preserve"> (BCNF</w:t>
       </w:r>
       <w:r>
-        <w:t xml:space="preserve"> fordi X er en supernøkkel</w:t>
+        <w:t xml:space="preserve"> fordi </w:t>
+      </w:r>
+      <w:proofErr w:type="spellStart"/>
+      <w:r>
+        <w:t>X</w:t>
+      </w:r>
+      <w:proofErr w:type="spellEnd"/>
+      <w:r>
+        <w:t xml:space="preserve"> er en supernøkkel</w:t>
       </w:r>
       <w:r>
         <w:t>).</w:t>
       </w:r>
     </w:p>
     <w:p>
-      <w:r>
-        <w:t>studentNr -&gt; populasjon (BCNF</w:t>
-      </w:r>
-      <w:r>
-        <w:t xml:space="preserve"> fordi X er en supernøkkel</w:t>
+      <w:proofErr w:type="spellStart"/>
+      <w:r>
+        <w:t>studentNr</w:t>
+      </w:r>
+      <w:proofErr w:type="spellEnd"/>
+      <w:r>
+        <w:t xml:space="preserve"> -&gt; populasjon (BCNF</w:t>
+      </w:r>
+      <w:r>
+        <w:t xml:space="preserve"> fordi </w:t>
+      </w:r>
+      <w:proofErr w:type="spellStart"/>
+      <w:r>
+        <w:t>X</w:t>
+      </w:r>
+      <w:proofErr w:type="spellEnd"/>
+      <w:r>
+        <w:t xml:space="preserve"> er en supernøkkel</w:t>
       </w:r>
       <w:r>
         <w:t>).</w:t>
@@ -46,7 +72,23 @@
         <w:t xml:space="preserve"> (2NF</w:t>
       </w:r>
       <w:r>
-        <w:t xml:space="preserve"> fordi X ikke er en supernøkkel, A ikke er et nøkkelattributt, og X er ikke en del av en kandidatnøkkel</w:t>
+        <w:t xml:space="preserve"> fordi </w:t>
+      </w:r>
+      <w:proofErr w:type="spellStart"/>
+      <w:r>
+        <w:t>X</w:t>
+      </w:r>
+      <w:proofErr w:type="spellEnd"/>
+      <w:r>
+        <w:t xml:space="preserve"> ikke er en supernøkkel, A ikke er et nøkkelattributt, og </w:t>
+      </w:r>
+      <w:proofErr w:type="spellStart"/>
+      <w:r>
+        <w:t>X</w:t>
+      </w:r>
+      <w:proofErr w:type="spellEnd"/>
+      <w:r>
+        <w:t xml:space="preserve"> er ikke en del av en kandidatnøkkel</w:t>
       </w:r>
       <w:r>
         <w:t>).</w:t>
@@ -56,9 +98,11 @@
       <w:r>
         <w:t xml:space="preserve">Ikke på høyreside: </w:t>
       </w:r>
+      <w:proofErr w:type="spellStart"/>
       <w:r>
         <w:t>studentNr</w:t>
       </w:r>
+      <w:proofErr w:type="spellEnd"/>
       <w:r>
         <w:t>.</w:t>
       </w:r>
@@ -72,9 +116,11 @@
       <w:r>
         <w:t>{</w:t>
       </w:r>
+      <w:proofErr w:type="spellStart"/>
       <w:r>
         <w:t>studentNr</w:t>
       </w:r>
+      <w:proofErr w:type="spellEnd"/>
       <w:r>
         <w:t xml:space="preserve">} </w:t>
       </w:r>
@@ -106,36 +152,58 @@
       </w:r>
     </w:p>
     <w:p>
-      <w:r>
-        <w:t>studentNr -&gt; kjønn</w:t>
+      <w:proofErr w:type="spellStart"/>
+      <w:r>
+        <w:t>studentNr</w:t>
+      </w:r>
+      <w:proofErr w:type="spellEnd"/>
+      <w:r>
+        <w:t xml:space="preserve"> -&gt; kjønn</w:t>
       </w:r>
       <w:r>
         <w:t xml:space="preserve"> (BCNF fordi </w:t>
       </w:r>
+      <w:proofErr w:type="spellStart"/>
       <w:r>
         <w:t>studentNr</w:t>
       </w:r>
+      <w:proofErr w:type="spellEnd"/>
       <w:r>
         <w:t xml:space="preserve"> er en supernøkkel).</w:t>
       </w:r>
     </w:p>
     <w:p>
-      <w:r>
-        <w:t>studentNr -&gt; bursdag</w:t>
+      <w:proofErr w:type="spellStart"/>
+      <w:r>
+        <w:t>studentNr</w:t>
+      </w:r>
+      <w:proofErr w:type="spellEnd"/>
+      <w:r>
+        <w:t xml:space="preserve"> -&gt; bursdag</w:t>
       </w:r>
       <w:r>
         <w:t xml:space="preserve"> (BCNF fordi </w:t>
       </w:r>
+      <w:proofErr w:type="spellStart"/>
       <w:r>
         <w:t>studentNr</w:t>
       </w:r>
+      <w:proofErr w:type="spellEnd"/>
       <w:r>
         <w:t xml:space="preserve"> er en supernøkkel).</w:t>
       </w:r>
     </w:p>
     <w:p>
       <w:r>
-        <w:t>Ikke på høyreside: studentNr.</w:t>
+        <w:t xml:space="preserve">Ikke på høyreside: </w:t>
+      </w:r>
+      <w:proofErr w:type="spellStart"/>
+      <w:r>
+        <w:t>studentNr</w:t>
+      </w:r>
+      <w:proofErr w:type="spellEnd"/>
+      <w:r>
+        <w:t>.</w:t>
       </w:r>
     </w:p>
     <w:p>
@@ -147,9 +215,11 @@
       <w:r>
         <w:t>{</w:t>
       </w:r>
+      <w:proofErr w:type="spellStart"/>
       <w:r>
         <w:t>studentNr</w:t>
       </w:r>
+      <w:proofErr w:type="spellEnd"/>
       <w:r>
         <w:t>}</w:t>
       </w:r>
@@ -169,54 +239,119 @@
       </w:r>
     </w:p>
     <w:p>
-      <w:r>
-        <w:t>athleteName, sport -&gt; height (1NF fordi athleteName, sport ikke er</w:t>
-      </w:r>
-      <w:r>
-        <w:t xml:space="preserve"> en supernøkkel, height ikke er et nøkkelattributt og athleteName, sport er en del av en kandidatnøkkel).</w:t>
-      </w:r>
-    </w:p>
-    <w:p>
-      <w:pPr>
-        <w:rPr>
-          <w:lang w:val="en-US"/>
-        </w:rPr>
-      </w:pPr>
-      <w:r>
-        <w:rPr>
-          <w:lang w:val="en-US"/>
-        </w:rPr>
-        <w:t>athleteName -&gt; height</w:t>
-      </w:r>
-      <w:r>
-        <w:rPr>
-          <w:lang w:val="en-US"/>
-        </w:rPr>
+      <w:proofErr w:type="spellStart"/>
+      <w:r>
+        <w:t>athleteName</w:t>
+      </w:r>
+      <w:proofErr w:type="spellEnd"/>
+      <w:r>
+        <w:t xml:space="preserve">, sport -&gt; </w:t>
+      </w:r>
+      <w:proofErr w:type="spellStart"/>
+      <w:r>
+        <w:t>height</w:t>
+      </w:r>
+      <w:proofErr w:type="spellEnd"/>
+      <w:r>
+        <w:t xml:space="preserve"> (1NF fordi </w:t>
+      </w:r>
+      <w:proofErr w:type="spellStart"/>
+      <w:r>
+        <w:t>athleteName</w:t>
+      </w:r>
+      <w:proofErr w:type="spellEnd"/>
+      <w:r>
+        <w:t>, sport ikke er</w:t>
+      </w:r>
+      <w:r>
+        <w:t xml:space="preserve"> en supernøkkel, </w:t>
+      </w:r>
+      <w:proofErr w:type="spellStart"/>
+      <w:r>
+        <w:t>height</w:t>
+      </w:r>
+      <w:proofErr w:type="spellEnd"/>
+      <w:r>
+        <w:t xml:space="preserve"> ikke er et nøkkelattributt og </w:t>
+      </w:r>
+      <w:proofErr w:type="spellStart"/>
+      <w:r>
+        <w:t>athleteName</w:t>
+      </w:r>
+      <w:proofErr w:type="spellEnd"/>
+      <w:r>
+        <w:t>, sport er en del av en kandidatnøkkel).</w:t>
+      </w:r>
+    </w:p>
+    <w:p>
+      <w:proofErr w:type="spellStart"/>
+      <w:r>
+        <w:t>athleteName</w:t>
+      </w:r>
+      <w:proofErr w:type="spellEnd"/>
+      <w:r>
+        <w:t xml:space="preserve"> -&gt; </w:t>
+      </w:r>
+      <w:proofErr w:type="spellStart"/>
+      <w:r>
+        <w:t>height</w:t>
+      </w:r>
+      <w:proofErr w:type="spellEnd"/>
+      <w:r>
         <w:t xml:space="preserve"> (BCNF).</w:t>
       </w:r>
     </w:p>
     <w:p>
       <w:r>
-        <w:t>Ikke på høyreside: a</w:t>
-      </w:r>
-      <w:r>
-        <w:t>thleteName, sport.</w:t>
-      </w:r>
-    </w:p>
-    <w:p>
-      <w:r>
-        <w:t>Ikke på venstreside: height.</w:t>
-      </w:r>
-    </w:p>
-    <w:p>
-      <w:r>
-        <w:t xml:space="preserve">Utvide med athleteName eller sport: </w:t>
-      </w:r>
-    </w:p>
-    <w:p>
-      <w:r>
-        <w:t>{athleteName</w:t>
-      </w:r>
+        <w:t xml:space="preserve">Ikke på høyreside: </w:t>
+      </w:r>
+      <w:proofErr w:type="spellStart"/>
+      <w:r>
+        <w:t>a</w:t>
+      </w:r>
+      <w:r>
+        <w:t>thleteName</w:t>
+      </w:r>
+      <w:proofErr w:type="spellEnd"/>
+      <w:r>
+        <w:t>, sport.</w:t>
+      </w:r>
+    </w:p>
+    <w:p>
+      <w:r>
+        <w:t xml:space="preserve">Ikke på venstreside: </w:t>
+      </w:r>
+      <w:proofErr w:type="spellStart"/>
+      <w:r>
+        <w:t>height</w:t>
+      </w:r>
+      <w:proofErr w:type="spellEnd"/>
+      <w:r>
+        <w:t>.</w:t>
+      </w:r>
+    </w:p>
+    <w:p>
+      <w:r>
+        <w:t xml:space="preserve">Utvide med </w:t>
+      </w:r>
+      <w:proofErr w:type="spellStart"/>
+      <w:r>
+        <w:t>athleteName</w:t>
+      </w:r>
+      <w:proofErr w:type="spellEnd"/>
+      <w:r>
+        <w:t xml:space="preserve"> eller sport: </w:t>
+      </w:r>
+    </w:p>
+    <w:p>
+      <w:r>
+        <w:t>{</w:t>
+      </w:r>
+      <w:proofErr w:type="spellStart"/>
+      <w:r>
+        <w:t>athleteName</w:t>
+      </w:r>
+      <w:proofErr w:type="spellEnd"/>
       <w:r>
         <w:t>, sport}.</w:t>
       </w:r>
@@ -234,7 +369,15 @@
     </w:p>
     <w:p>
       <w:r>
-        <w:t>etternavn, sport, språk (BCNF).</w:t>
+        <w:t xml:space="preserve">etternavn, </w:t>
+      </w:r>
+      <w:proofErr w:type="gramStart"/>
+      <w:r>
+        <w:t>sport,</w:t>
+      </w:r>
+      <w:proofErr w:type="gramEnd"/>
+      <w:r>
+        <w:t xml:space="preserve"> språk (BCNF).</w:t>
       </w:r>
     </w:p>
     <w:p>
@@ -251,15 +394,25 @@
     </w:p>
     <w:p>
       <w:r>
-        <w:t>landkode, språk -&gt; landnavn</w:t>
-      </w:r>
+        <w:t xml:space="preserve">landkode, språk -&gt; </w:t>
+      </w:r>
+      <w:proofErr w:type="spellStart"/>
+      <w:r>
+        <w:t>landnavn</w:t>
+      </w:r>
+      <w:proofErr w:type="spellEnd"/>
       <w:r>
         <w:t xml:space="preserve"> (BCNF).</w:t>
       </w:r>
     </w:p>
     <w:p>
-      <w:r>
-        <w:t>landnavn, språk -&gt; landkode</w:t>
+      <w:proofErr w:type="spellStart"/>
+      <w:r>
+        <w:t>landnavn</w:t>
+      </w:r>
+      <w:proofErr w:type="spellEnd"/>
+      <w:r>
+        <w:t>, språk -&gt; landkode</w:t>
       </w:r>
       <w:r>
         <w:t xml:space="preserve"> (BCNF).</w:t>
@@ -267,15 +420,25 @@
     </w:p>
     <w:p>
       <w:r>
-        <w:t>landkode -&gt; landnavn</w:t>
-      </w:r>
+        <w:t xml:space="preserve">landkode -&gt; </w:t>
+      </w:r>
+      <w:proofErr w:type="spellStart"/>
+      <w:r>
+        <w:t>landnavn</w:t>
+      </w:r>
+      <w:proofErr w:type="spellEnd"/>
       <w:r>
         <w:t xml:space="preserve"> (3NF).</w:t>
       </w:r>
     </w:p>
     <w:p>
-      <w:r>
-        <w:t>landnavn -&gt; landkode</w:t>
+      <w:proofErr w:type="spellStart"/>
+      <w:r>
+        <w:t>landnavn</w:t>
+      </w:r>
+      <w:proofErr w:type="spellEnd"/>
+      <w:r>
+        <w:t xml:space="preserve"> -&gt; landkode</w:t>
       </w:r>
       <w:r>
         <w:t xml:space="preserve"> (3NF).</w:t>
@@ -303,12 +466,28 @@
     </w:p>
     <w:p>
       <w:r>
-        <w:t xml:space="preserve">Utvide med landnavn: </w:t>
-      </w:r>
-    </w:p>
-    <w:p>
-      <w:r>
-        <w:t xml:space="preserve">Språk, landnavn </w:t>
+        <w:t xml:space="preserve">Utvide med </w:t>
+      </w:r>
+      <w:proofErr w:type="spellStart"/>
+      <w:r>
+        <w:t>landnavn</w:t>
+      </w:r>
+      <w:proofErr w:type="spellEnd"/>
+      <w:r>
+        <w:t xml:space="preserve">: </w:t>
+      </w:r>
+    </w:p>
+    <w:p>
+      <w:r>
+        <w:t xml:space="preserve">Språk, </w:t>
+      </w:r>
+      <w:proofErr w:type="spellStart"/>
+      <w:r>
+        <w:t>landnavn</w:t>
+      </w:r>
+      <w:proofErr w:type="spellEnd"/>
+      <w:r>
+        <w:t xml:space="preserve"> </w:t>
       </w:r>
       <w:r>
         <w:t>er en kandidatnøkkel.</w:t>
@@ -317,6 +496,339 @@
     <w:p>
       <w:r>
         <w:t>Relasjonen er på 3NF.</w:t>
+      </w:r>
+    </w:p>
+    <w:p/>
+    <w:p>
+      <w:r>
+        <w:t>Oppgave 2</w:t>
+      </w:r>
+    </w:p>
+    <w:p/>
+    <w:p>
+      <w:r>
+        <w:t xml:space="preserve">a) </w:t>
+      </w:r>
+    </w:p>
+    <w:p>
+      <w:r>
+        <w:t xml:space="preserve">emnekode, </w:t>
+      </w:r>
+      <w:proofErr w:type="spellStart"/>
+      <w:r>
+        <w:t>studentId</w:t>
+      </w:r>
+      <w:proofErr w:type="spellEnd"/>
+      <w:r>
+        <w:t>, semester -&gt; emnenavn, karakte</w:t>
+      </w:r>
+      <w:r>
+        <w:t>r (BCNF).</w:t>
+      </w:r>
+    </w:p>
+    <w:p>
+      <w:r>
+        <w:t>emnekode -&gt; emnenavn (1NF).</w:t>
+      </w:r>
+    </w:p>
+    <w:p>
+      <w:r>
+        <w:t xml:space="preserve">Ikke på høyreside: emnekode, </w:t>
+      </w:r>
+      <w:proofErr w:type="spellStart"/>
+      <w:r>
+        <w:t>studentId</w:t>
+      </w:r>
+      <w:proofErr w:type="spellEnd"/>
+      <w:r>
+        <w:t>, semester.</w:t>
+      </w:r>
+    </w:p>
+    <w:p>
+      <w:r>
+        <w:t xml:space="preserve">Ikke på venstreside: emnenavn, </w:t>
+      </w:r>
+      <w:proofErr w:type="gramStart"/>
+      <w:r>
+        <w:t>karakter,</w:t>
+      </w:r>
+      <w:proofErr w:type="gramEnd"/>
+      <w:r>
+        <w:t xml:space="preserve"> emnenavn.</w:t>
+      </w:r>
+    </w:p>
+    <w:p>
+      <w:r>
+        <w:t xml:space="preserve">{emnekode, </w:t>
+      </w:r>
+      <w:proofErr w:type="spellStart"/>
+      <w:r>
+        <w:t>studentId</w:t>
+      </w:r>
+      <w:proofErr w:type="spellEnd"/>
+      <w:r>
+        <w:t>, semester} er kandidatnøkkelen.</w:t>
+      </w:r>
+    </w:p>
+    <w:p>
+      <w:r>
+        <w:t xml:space="preserve">Den er ikke på 2NF, fordi den andre </w:t>
+      </w:r>
+      <w:proofErr w:type="spellStart"/>
+      <w:r>
+        <w:t>FDen</w:t>
+      </w:r>
+      <w:proofErr w:type="spellEnd"/>
+      <w:r>
+        <w:t xml:space="preserve"> er på 1NF, som gjør at hele relasjonen er på laveste nivå som er 1NF.</w:t>
+      </w:r>
+    </w:p>
+    <w:p>
+      <w:r>
+        <w:t>Y = emnekode.</w:t>
+      </w:r>
+    </w:p>
+    <w:p>
+      <w:r>
+        <w:t>Y+ = emnekode, emnenavn.</w:t>
+      </w:r>
+    </w:p>
+    <w:p>
+      <w:r>
+        <w:t xml:space="preserve">S1 (emnekode, emnenavn), S2 (emnekode, </w:t>
+      </w:r>
+      <w:proofErr w:type="spellStart"/>
+      <w:r>
+        <w:t>studentId</w:t>
+      </w:r>
+      <w:proofErr w:type="spellEnd"/>
+      <w:r>
+        <w:t>, semester, karakter).</w:t>
+      </w:r>
+    </w:p>
+    <w:p>
+      <w:r>
+        <w:t xml:space="preserve">S1 har følgende FD: </w:t>
+      </w:r>
+    </w:p>
+    <w:p>
+      <w:r>
+        <w:t>emnekode -&gt; emnenavn (BCNF).</w:t>
+      </w:r>
+    </w:p>
+    <w:p>
+      <w:r>
+        <w:t xml:space="preserve">S2 har følgende </w:t>
+      </w:r>
+      <w:proofErr w:type="spellStart"/>
+      <w:r>
+        <w:t>FDer</w:t>
+      </w:r>
+      <w:proofErr w:type="spellEnd"/>
+      <w:r>
+        <w:t xml:space="preserve">: </w:t>
+      </w:r>
+    </w:p>
+    <w:p>
+      <w:r>
+        <w:lastRenderedPageBreak/>
+        <w:t>null.</w:t>
+      </w:r>
+    </w:p>
+    <w:p>
+      <w:r>
+        <w:t xml:space="preserve">b) </w:t>
+      </w:r>
+    </w:p>
+    <w:p>
+      <w:pPr>
+        <w:rPr>
+          <w:lang w:val="en-US"/>
+        </w:rPr>
+      </w:pPr>
+      <w:r>
+        <w:rPr>
+          <w:lang w:val="en-US"/>
+        </w:rPr>
+        <w:t>R (A, B, C, D</w:t>
+      </w:r>
+      <w:r>
+        <w:rPr>
+          <w:lang w:val="en-US"/>
+        </w:rPr>
+        <w:t>, E, F).</w:t>
+      </w:r>
+    </w:p>
+    <w:p>
+      <w:pPr>
+        <w:rPr>
+          <w:lang w:val="en-US"/>
+        </w:rPr>
+      </w:pPr>
+      <w:r>
+        <w:rPr>
+          <w:lang w:val="en-US"/>
+        </w:rPr>
+        <w:t>B, C -&gt; D</w:t>
+      </w:r>
+      <w:r>
+        <w:rPr>
+          <w:lang w:val="en-US"/>
+        </w:rPr>
+        <w:t xml:space="preserve"> (1NF).</w:t>
+      </w:r>
+    </w:p>
+    <w:p>
+      <w:pPr>
+        <w:rPr>
+          <w:lang w:val="en-US"/>
+        </w:rPr>
+      </w:pPr>
+      <w:r>
+        <w:rPr>
+          <w:lang w:val="en-US"/>
+        </w:rPr>
+        <w:t>E -&gt; F.</w:t>
+      </w:r>
+    </w:p>
+    <w:p>
+      <w:r>
+        <w:t>Ikke på høyreside: B,</w:t>
+      </w:r>
+      <w:r>
+        <w:t xml:space="preserve"> C, E.</w:t>
+      </w:r>
+    </w:p>
+    <w:p>
+      <w:r>
+        <w:t xml:space="preserve">Ikke på venstreside: </w:t>
+      </w:r>
+      <w:r>
+        <w:t>D, F.</w:t>
+      </w:r>
+    </w:p>
+    <w:p>
+      <w:r>
+        <w:t>{B, C, E} er kandidatnøkkelen.</w:t>
+      </w:r>
+    </w:p>
+    <w:p>
+      <w:r>
+        <w:t>Hele relasjonen er på 1NF, så den bryter med 2NF.</w:t>
+      </w:r>
+    </w:p>
+    <w:p>
+      <w:r>
+        <w:t>B, C -&gt; D.</w:t>
+      </w:r>
+    </w:p>
+    <w:p>
+      <w:r>
+        <w:t>Y = B, C.</w:t>
+      </w:r>
+    </w:p>
+    <w:p>
+      <w:r>
+        <w:t>Y+ = B, C, D.</w:t>
+      </w:r>
+    </w:p>
+    <w:p>
+      <w:pPr>
+        <w:rPr>
+          <w:lang w:val="en-US"/>
+        </w:rPr>
+      </w:pPr>
+      <w:r>
+        <w:rPr>
+          <w:lang w:val="en-US"/>
+        </w:rPr>
+        <w:t>S1 (B, C, D), S2 (B, C, A, E, F)</w:t>
+      </w:r>
+      <w:r>
+        <w:rPr>
+          <w:lang w:val="en-US"/>
+        </w:rPr>
+        <w:t>.</w:t>
+      </w:r>
+    </w:p>
+    <w:p>
+      <w:pPr>
+        <w:rPr>
+          <w:lang w:val="en-US"/>
+        </w:rPr>
+      </w:pPr>
+      <w:r>
+        <w:rPr>
+          <w:lang w:val="en-US"/>
+        </w:rPr>
+        <w:t xml:space="preserve">S1 har </w:t>
+      </w:r>
+      <w:proofErr w:type="spellStart"/>
+      <w:r>
+        <w:rPr>
+          <w:lang w:val="en-US"/>
+        </w:rPr>
+        <w:t>følgende</w:t>
+      </w:r>
+      <w:proofErr w:type="spellEnd"/>
+      <w:r>
+        <w:rPr>
+          <w:lang w:val="en-US"/>
+        </w:rPr>
+        <w:t xml:space="preserve"> FD: </w:t>
+      </w:r>
+    </w:p>
+    <w:p>
+      <w:pPr>
+        <w:rPr>
+          <w:lang w:val="en-US"/>
+        </w:rPr>
+      </w:pPr>
+      <w:r>
+        <w:rPr>
+          <w:lang w:val="en-US"/>
+        </w:rPr>
+        <w:t>B, C -&gt; D (BCNF).</w:t>
+      </w:r>
+    </w:p>
+    <w:p>
+      <w:pPr>
+        <w:rPr>
+          <w:lang w:val="en-US"/>
+        </w:rPr>
+      </w:pPr>
+      <w:r>
+        <w:rPr>
+          <w:lang w:val="en-US"/>
+        </w:rPr>
+        <w:t xml:space="preserve">S2 har </w:t>
+      </w:r>
+      <w:proofErr w:type="spellStart"/>
+      <w:r>
+        <w:rPr>
+          <w:lang w:val="en-US"/>
+        </w:rPr>
+        <w:t>følgende</w:t>
+      </w:r>
+      <w:proofErr w:type="spellEnd"/>
+      <w:r>
+        <w:rPr>
+          <w:lang w:val="en-US"/>
+        </w:rPr>
+        <w:t xml:space="preserve"> FD: </w:t>
+      </w:r>
+    </w:p>
+    <w:p>
+      <w:pPr>
+        <w:rPr>
+          <w:lang w:val="en-US"/>
+        </w:rPr>
+      </w:pPr>
+      <w:r>
+        <w:rPr>
+          <w:lang w:val="en-US"/>
+        </w:rPr>
+        <w:t>E -&gt; F (BCNF).</w:t>
       </w:r>
     </w:p>
     <w:sectPr>
@@ -1051,4 +1563,16 @@
     </a:ext>
   </a:extLst>
 </a:theme>
+</file>
+
+<file path=customXml/item1.xml><?xml version="1.0" encoding="utf-8"?>
+<b:Sources xmlns:b="http://schemas.openxmlformats.org/officeDocument/2006/bibliography" xmlns="http://schemas.openxmlformats.org/officeDocument/2006/bibliography" SelectedStyle="\APASixthEditionOfficeOnline.xsl" StyleName="APA" Version="6"/>
+</file>
+
+<file path=customXml/itemProps1.xml><?xml version="1.0" encoding="utf-8"?>
+<ds:datastoreItem xmlns:ds="http://schemas.openxmlformats.org/officeDocument/2006/customXml" ds:itemID="{8AE59F40-77FA-474C-8D00-55A5A63E7805}">
+  <ds:schemaRefs>
+    <ds:schemaRef ds:uri="http://schemas.openxmlformats.org/officeDocument/2006/bibliography"/>
+  </ds:schemaRefs>
+</ds:datastoreItem>
 </file>
</xml_diff>